<commit_message>
3.55 attributes JS data- is required
</commit_message>
<xml_diff>
--- a/section 3/3.52 sliders/sliders.docx
+++ b/section 3/3.52 sliders/sliders.docx
@@ -52,113 +52,89 @@
     <w:p>
       <w:pPr>
         <w:rPr>
-          <w:sz w:val="32"/>
-          <w:szCs w:val="32"/>
-          <w:lang w:val="ru-RU"/>
-        </w:rPr>
-      </w:pPr>
-      <w:r>
-        <w:rPr>
-          <w:sz w:val="32"/>
-          <w:szCs w:val="32"/>
+          <w:sz w:val="28"/>
+          <w:szCs w:val="28"/>
+          <w:lang w:val="ru-RU"/>
+        </w:rPr>
+      </w:pPr>
+      <w:r>
+        <w:rPr>
+          <w:sz w:val="28"/>
+          <w:szCs w:val="28"/>
           <w:lang w:val="ru-RU"/>
         </w:rPr>
         <w:t xml:space="preserve">Зависит от </w:t>
       </w:r>
       <w:r>
         <w:rPr>
-          <w:sz w:val="32"/>
-          <w:szCs w:val="32"/>
+          <w:sz w:val="28"/>
+          <w:szCs w:val="28"/>
         </w:rPr>
         <w:t>jQuery</w:t>
       </w:r>
       <w:r>
         <w:rPr>
-          <w:sz w:val="32"/>
-          <w:szCs w:val="32"/>
-          <w:lang w:val="ru-RU"/>
-        </w:rPr>
-        <w:t xml:space="preserve"> (</w:t>
-      </w:r>
-      <w:r>
-        <w:rPr>
-          <w:sz w:val="32"/>
-          <w:szCs w:val="32"/>
-          <w:lang w:val="ru-RU"/>
-        </w:rPr>
-        <w:t>занимает место</w:t>
-      </w:r>
-      <w:r>
-        <w:rPr>
-          <w:sz w:val="32"/>
-          <w:szCs w:val="32"/>
+          <w:sz w:val="28"/>
+          <w:szCs w:val="28"/>
+          <w:lang w:val="ru-RU"/>
+        </w:rPr>
+        <w:t xml:space="preserve"> (занимает место</w:t>
+      </w:r>
+      <w:r>
+        <w:rPr>
+          <w:sz w:val="28"/>
+          <w:szCs w:val="28"/>
           <w:lang w:val="ru-RU"/>
         </w:rPr>
         <w:t>, перформанс</w:t>
       </w:r>
       <w:r>
         <w:rPr>
-          <w:sz w:val="32"/>
-          <w:szCs w:val="32"/>
+          <w:sz w:val="28"/>
+          <w:szCs w:val="28"/>
           <w:lang w:val="ru-RU"/>
         </w:rPr>
         <w:t>)</w:t>
       </w:r>
       <w:r>
         <w:rPr>
-          <w:sz w:val="32"/>
-          <w:szCs w:val="32"/>
+          <w:sz w:val="28"/>
+          <w:szCs w:val="28"/>
           <w:lang w:val="ru-RU"/>
         </w:rPr>
         <w:t xml:space="preserve">. Все фишки </w:t>
       </w:r>
       <w:r>
         <w:rPr>
-          <w:sz w:val="32"/>
-          <w:szCs w:val="32"/>
+          <w:sz w:val="28"/>
+          <w:szCs w:val="28"/>
         </w:rPr>
         <w:t>jQuery</w:t>
       </w:r>
       <w:r>
         <w:rPr>
-          <w:sz w:val="32"/>
-          <w:szCs w:val="32"/>
-          <w:lang w:val="ru-RU"/>
-        </w:rPr>
-        <w:t xml:space="preserve"> </w:t>
-      </w:r>
-      <w:r>
-        <w:rPr>
-          <w:sz w:val="32"/>
-          <w:szCs w:val="32"/>
-          <w:lang w:val="ru-RU"/>
-        </w:rPr>
-        <w:t xml:space="preserve">уже есть в </w:t>
+          <w:sz w:val="28"/>
+          <w:szCs w:val="28"/>
+          <w:lang w:val="ru-RU"/>
+        </w:rPr>
+        <w:t xml:space="preserve"> уже есть в </w:t>
       </w:r>
       <w:proofErr w:type="spellStart"/>
       <w:r>
         <w:rPr>
-          <w:sz w:val="32"/>
-          <w:szCs w:val="32"/>
+          <w:sz w:val="28"/>
+          <w:szCs w:val="28"/>
         </w:rPr>
         <w:t>javaScript</w:t>
       </w:r>
       <w:proofErr w:type="spellEnd"/>
       <w:r>
         <w:rPr>
-          <w:sz w:val="32"/>
-          <w:szCs w:val="32"/>
-          <w:lang w:val="ru-RU"/>
-        </w:rPr>
-        <w:t xml:space="preserve"> </w:t>
-      </w:r>
-      <w:r>
-        <w:rPr>
-          <w:sz w:val="32"/>
-          <w:szCs w:val="32"/>
-          <w:lang w:val="ru-RU"/>
-        </w:rPr>
-        <w:t>и в будущем будет отказ от этой библиотеки</w:t>
+          <w:sz w:val="28"/>
+          <w:szCs w:val="28"/>
+          <w:lang w:val="ru-RU"/>
+        </w:rPr>
+        <w:t xml:space="preserve"> и в будущем будет отказ от этой библиотеки</w:t>
       </w:r>
     </w:p>
     <w:p>
@@ -190,578 +166,10 @@
         <w:r>
           <w:rPr>
             <w:rStyle w:val="Hyperlink"/>
-            <w:sz w:val="32"/>
-            <w:szCs w:val="32"/>
-          </w:rPr>
-          <w:t>https</w:t>
-        </w:r>
-        <w:r>
-          <w:rPr>
-            <w:rStyle w:val="Hyperlink"/>
-            <w:sz w:val="32"/>
-            <w:szCs w:val="32"/>
-          </w:rPr>
-          <w:t>://</w:t>
-        </w:r>
-        <w:r>
-          <w:rPr>
-            <w:rStyle w:val="Hyperlink"/>
-            <w:sz w:val="32"/>
-            <w:szCs w:val="32"/>
-          </w:rPr>
-          <w:t>jquery</w:t>
-        </w:r>
-        <w:r>
-          <w:rPr>
-            <w:rStyle w:val="Hyperlink"/>
-            <w:sz w:val="32"/>
-            <w:szCs w:val="32"/>
-          </w:rPr>
-          <w:t>.</w:t>
-        </w:r>
-        <w:r>
-          <w:rPr>
-            <w:rStyle w:val="Hyperlink"/>
-            <w:sz w:val="32"/>
-            <w:szCs w:val="32"/>
-          </w:rPr>
-          <w:t>page</w:t>
-        </w:r>
-        <w:r>
-          <w:rPr>
-            <w:rStyle w:val="Hyperlink"/>
-            <w:sz w:val="32"/>
-            <w:szCs w:val="32"/>
-          </w:rPr>
-          <w:t>2</w:t>
-        </w:r>
-        <w:r>
-          <w:rPr>
-            <w:rStyle w:val="Hyperlink"/>
-            <w:sz w:val="32"/>
-            <w:szCs w:val="32"/>
-          </w:rPr>
-          <w:t>page</w:t>
-        </w:r>
-        <w:r>
-          <w:rPr>
-            <w:rStyle w:val="Hyperlink"/>
-            <w:sz w:val="32"/>
-            <w:szCs w:val="32"/>
-          </w:rPr>
-          <w:t>.</w:t>
-        </w:r>
-        <w:r>
-          <w:rPr>
-            <w:rStyle w:val="Hyperlink"/>
-            <w:sz w:val="32"/>
-            <w:szCs w:val="32"/>
-          </w:rPr>
-          <w:t>ru</w:t>
-        </w:r>
-        <w:r>
-          <w:rPr>
-            <w:rStyle w:val="Hyperlink"/>
-            <w:sz w:val="32"/>
-            <w:szCs w:val="32"/>
-          </w:rPr>
-          <w:t>/</w:t>
-        </w:r>
-        <w:r>
-          <w:rPr>
-            <w:rStyle w:val="Hyperlink"/>
-            <w:sz w:val="32"/>
-            <w:szCs w:val="32"/>
-          </w:rPr>
-          <w:t>index</w:t>
-        </w:r>
-        <w:r>
-          <w:rPr>
-            <w:rStyle w:val="Hyperlink"/>
-            <w:sz w:val="32"/>
-            <w:szCs w:val="32"/>
-          </w:rPr>
-          <w:t>.</w:t>
-        </w:r>
-        <w:r>
-          <w:rPr>
-            <w:rStyle w:val="Hyperlink"/>
-            <w:sz w:val="32"/>
-            <w:szCs w:val="32"/>
-          </w:rPr>
-          <w:t>php</w:t>
-        </w:r>
-        <w:r>
-          <w:rPr>
-            <w:rStyle w:val="Hyperlink"/>
-            <w:sz w:val="32"/>
-            <w:szCs w:val="32"/>
-          </w:rPr>
-          <w:t>5/%</w:t>
-        </w:r>
-        <w:r>
-          <w:rPr>
-            <w:rStyle w:val="Hyperlink"/>
-            <w:sz w:val="32"/>
-            <w:szCs w:val="32"/>
-          </w:rPr>
-          <w:t>D</w:t>
-        </w:r>
-        <w:r>
-          <w:rPr>
-            <w:rStyle w:val="Hyperlink"/>
-            <w:sz w:val="32"/>
-            <w:szCs w:val="32"/>
-          </w:rPr>
-          <w:t>0%97%</w:t>
-        </w:r>
-        <w:r>
-          <w:rPr>
-            <w:rStyle w:val="Hyperlink"/>
-            <w:sz w:val="32"/>
-            <w:szCs w:val="32"/>
-          </w:rPr>
-          <w:t>D</w:t>
-        </w:r>
-        <w:r>
-          <w:rPr>
-            <w:rStyle w:val="Hyperlink"/>
-            <w:sz w:val="32"/>
-            <w:szCs w:val="32"/>
-          </w:rPr>
-          <w:t>0%</w:t>
-        </w:r>
-        <w:r>
-          <w:rPr>
-            <w:rStyle w:val="Hyperlink"/>
-            <w:sz w:val="32"/>
-            <w:szCs w:val="32"/>
-          </w:rPr>
-          <w:t>B</w:t>
-        </w:r>
-        <w:r>
-          <w:rPr>
-            <w:rStyle w:val="Hyperlink"/>
-            <w:sz w:val="32"/>
-            <w:szCs w:val="32"/>
-          </w:rPr>
-          <w:t>0%</w:t>
-        </w:r>
-        <w:r>
-          <w:rPr>
-            <w:rStyle w:val="Hyperlink"/>
-            <w:sz w:val="32"/>
-            <w:szCs w:val="32"/>
-          </w:rPr>
-          <w:t>D</w:t>
-        </w:r>
-        <w:r>
-          <w:rPr>
-            <w:rStyle w:val="Hyperlink"/>
-            <w:sz w:val="32"/>
-            <w:szCs w:val="32"/>
-          </w:rPr>
-          <w:t>0%</w:t>
-        </w:r>
-        <w:r>
-          <w:rPr>
-            <w:rStyle w:val="Hyperlink"/>
-            <w:sz w:val="32"/>
-            <w:szCs w:val="32"/>
-          </w:rPr>
-          <w:t>B</w:t>
-        </w:r>
-        <w:r>
-          <w:rPr>
-            <w:rStyle w:val="Hyperlink"/>
-            <w:sz w:val="32"/>
-            <w:szCs w:val="32"/>
-          </w:rPr>
-          <w:t>3%</w:t>
-        </w:r>
-        <w:r>
-          <w:rPr>
-            <w:rStyle w:val="Hyperlink"/>
-            <w:sz w:val="32"/>
-            <w:szCs w:val="32"/>
-          </w:rPr>
-          <w:t>D</w:t>
-        </w:r>
-        <w:r>
-          <w:rPr>
-            <w:rStyle w:val="Hyperlink"/>
-            <w:sz w:val="32"/>
-            <w:szCs w:val="32"/>
-          </w:rPr>
-          <w:t>0%</w:t>
-        </w:r>
-        <w:r>
-          <w:rPr>
-            <w:rStyle w:val="Hyperlink"/>
-            <w:sz w:val="32"/>
-            <w:szCs w:val="32"/>
-          </w:rPr>
-          <w:t>BB</w:t>
-        </w:r>
-        <w:r>
-          <w:rPr>
-            <w:rStyle w:val="Hyperlink"/>
-            <w:sz w:val="32"/>
-            <w:szCs w:val="32"/>
-          </w:rPr>
-          <w:t>%</w:t>
-        </w:r>
-        <w:r>
-          <w:rPr>
-            <w:rStyle w:val="Hyperlink"/>
-            <w:sz w:val="32"/>
-            <w:szCs w:val="32"/>
-          </w:rPr>
-          <w:t>D</w:t>
-        </w:r>
-        <w:r>
-          <w:rPr>
-            <w:rStyle w:val="Hyperlink"/>
-            <w:sz w:val="32"/>
-            <w:szCs w:val="32"/>
-          </w:rPr>
-          <w:t>0%</w:t>
-        </w:r>
-        <w:r>
-          <w:rPr>
-            <w:rStyle w:val="Hyperlink"/>
-            <w:sz w:val="32"/>
-            <w:szCs w:val="32"/>
-          </w:rPr>
-          <w:t>B</w:t>
-        </w:r>
-        <w:r>
-          <w:rPr>
-            <w:rStyle w:val="Hyperlink"/>
-            <w:sz w:val="32"/>
-            <w:szCs w:val="32"/>
-          </w:rPr>
-          <w:t>0%</w:t>
-        </w:r>
-        <w:r>
-          <w:rPr>
-            <w:rStyle w:val="Hyperlink"/>
-            <w:sz w:val="32"/>
-            <w:szCs w:val="32"/>
-          </w:rPr>
-          <w:t>D</w:t>
-        </w:r>
-        <w:r>
-          <w:rPr>
-            <w:rStyle w:val="Hyperlink"/>
-            <w:sz w:val="32"/>
-            <w:szCs w:val="32"/>
-          </w:rPr>
-          <w:t>0%</w:t>
-        </w:r>
-        <w:r>
-          <w:rPr>
-            <w:rStyle w:val="Hyperlink"/>
-            <w:sz w:val="32"/>
-            <w:szCs w:val="32"/>
-          </w:rPr>
-          <w:t>B</w:t>
-        </w:r>
-        <w:r>
-          <w:rPr>
-            <w:rStyle w:val="Hyperlink"/>
-            <w:sz w:val="32"/>
-            <w:szCs w:val="32"/>
-          </w:rPr>
-          <w:t>2%</w:t>
-        </w:r>
-        <w:r>
-          <w:rPr>
-            <w:rStyle w:val="Hyperlink"/>
-            <w:sz w:val="32"/>
-            <w:szCs w:val="32"/>
-          </w:rPr>
-          <w:t>D</w:t>
-        </w:r>
-        <w:r>
-          <w:rPr>
-            <w:rStyle w:val="Hyperlink"/>
-            <w:sz w:val="32"/>
-            <w:szCs w:val="32"/>
-          </w:rPr>
-          <w:t>0%</w:t>
-        </w:r>
-        <w:r>
-          <w:rPr>
-            <w:rStyle w:val="Hyperlink"/>
-            <w:sz w:val="32"/>
-            <w:szCs w:val="32"/>
-          </w:rPr>
-          <w:t>BD</w:t>
-        </w:r>
-        <w:r>
-          <w:rPr>
-            <w:rStyle w:val="Hyperlink"/>
-            <w:sz w:val="32"/>
-            <w:szCs w:val="32"/>
-          </w:rPr>
-          <w:t>%</w:t>
-        </w:r>
-        <w:r>
-          <w:rPr>
-            <w:rStyle w:val="Hyperlink"/>
-            <w:sz w:val="32"/>
-            <w:szCs w:val="32"/>
-          </w:rPr>
-          <w:t>D</w:t>
-        </w:r>
-        <w:r>
-          <w:rPr>
-            <w:rStyle w:val="Hyperlink"/>
-            <w:sz w:val="32"/>
-            <w:szCs w:val="32"/>
-          </w:rPr>
-          <w:t>0%</w:t>
-        </w:r>
-        <w:r>
-          <w:rPr>
-            <w:rStyle w:val="Hyperlink"/>
-            <w:sz w:val="32"/>
-            <w:szCs w:val="32"/>
-          </w:rPr>
-          <w:t>B</w:t>
-        </w:r>
-        <w:r>
-          <w:rPr>
-            <w:rStyle w:val="Hyperlink"/>
-            <w:sz w:val="32"/>
-            <w:szCs w:val="32"/>
-          </w:rPr>
-          <w:t>0%</w:t>
-        </w:r>
-        <w:r>
-          <w:rPr>
-            <w:rStyle w:val="Hyperlink"/>
-            <w:sz w:val="32"/>
-            <w:szCs w:val="32"/>
-          </w:rPr>
-          <w:t>D</w:t>
-        </w:r>
-        <w:r>
-          <w:rPr>
-            <w:rStyle w:val="Hyperlink"/>
-            <w:sz w:val="32"/>
-            <w:szCs w:val="32"/>
-          </w:rPr>
-          <w:t>1%8</w:t>
-        </w:r>
-        <w:r>
-          <w:rPr>
-            <w:rStyle w:val="Hyperlink"/>
-            <w:sz w:val="32"/>
-            <w:szCs w:val="32"/>
-          </w:rPr>
-          <w:t>F</w:t>
-        </w:r>
-        <w:r>
-          <w:rPr>
-            <w:rStyle w:val="Hyperlink"/>
-            <w:sz w:val="32"/>
-            <w:szCs w:val="32"/>
-          </w:rPr>
-          <w:t>_%</w:t>
-        </w:r>
-        <w:r>
-          <w:rPr>
-            <w:rStyle w:val="Hyperlink"/>
-            <w:sz w:val="32"/>
-            <w:szCs w:val="32"/>
-          </w:rPr>
-          <w:t>D</w:t>
-        </w:r>
-        <w:r>
-          <w:rPr>
-            <w:rStyle w:val="Hyperlink"/>
-            <w:sz w:val="32"/>
-            <w:szCs w:val="32"/>
-          </w:rPr>
-          <w:t>1%81%</w:t>
-        </w:r>
-        <w:r>
-          <w:rPr>
-            <w:rStyle w:val="Hyperlink"/>
-            <w:sz w:val="32"/>
-            <w:szCs w:val="32"/>
-          </w:rPr>
-          <w:t>D</w:t>
-        </w:r>
-        <w:r>
-          <w:rPr>
-            <w:rStyle w:val="Hyperlink"/>
-            <w:sz w:val="32"/>
-            <w:szCs w:val="32"/>
-          </w:rPr>
-          <w:t>1%82%</w:t>
-        </w:r>
-        <w:r>
-          <w:rPr>
-            <w:rStyle w:val="Hyperlink"/>
-            <w:sz w:val="32"/>
-            <w:szCs w:val="32"/>
-          </w:rPr>
-          <w:t>D</w:t>
-        </w:r>
-        <w:r>
-          <w:rPr>
-            <w:rStyle w:val="Hyperlink"/>
-            <w:sz w:val="32"/>
-            <w:szCs w:val="32"/>
-          </w:rPr>
-          <w:t>1%80%</w:t>
-        </w:r>
-        <w:r>
-          <w:rPr>
-            <w:rStyle w:val="Hyperlink"/>
-            <w:sz w:val="32"/>
-            <w:szCs w:val="32"/>
-          </w:rPr>
-          <w:t>D</w:t>
-        </w:r>
-        <w:r>
-          <w:rPr>
-            <w:rStyle w:val="Hyperlink"/>
-            <w:sz w:val="32"/>
-            <w:szCs w:val="32"/>
-          </w:rPr>
-          <w:t>0%</w:t>
-        </w:r>
-        <w:r>
-          <w:rPr>
-            <w:rStyle w:val="Hyperlink"/>
-            <w:sz w:val="32"/>
-            <w:szCs w:val="32"/>
-          </w:rPr>
-          <w:t>B</w:t>
-        </w:r>
-        <w:r>
-          <w:rPr>
-            <w:rStyle w:val="Hyperlink"/>
-            <w:sz w:val="32"/>
-            <w:szCs w:val="32"/>
-          </w:rPr>
-          <w:t>0%</w:t>
-        </w:r>
-        <w:r>
-          <w:rPr>
-            <w:rStyle w:val="Hyperlink"/>
-            <w:sz w:val="32"/>
-            <w:szCs w:val="32"/>
-          </w:rPr>
-          <w:t>D</w:t>
-        </w:r>
-        <w:r>
-          <w:rPr>
-            <w:rStyle w:val="Hyperlink"/>
-            <w:sz w:val="32"/>
-            <w:szCs w:val="32"/>
-          </w:rPr>
-          <w:t>0%</w:t>
-        </w:r>
-        <w:r>
-          <w:rPr>
-            <w:rStyle w:val="Hyperlink"/>
-            <w:sz w:val="32"/>
-            <w:szCs w:val="32"/>
-          </w:rPr>
-          <w:t>BD</w:t>
-        </w:r>
-        <w:r>
-          <w:rPr>
-            <w:rStyle w:val="Hyperlink"/>
-            <w:sz w:val="32"/>
-            <w:szCs w:val="32"/>
-          </w:rPr>
-          <w:t>%</w:t>
-        </w:r>
-        <w:r>
-          <w:rPr>
-            <w:rStyle w:val="Hyperlink"/>
-            <w:sz w:val="32"/>
-            <w:szCs w:val="32"/>
-          </w:rPr>
-          <w:t>D</w:t>
-        </w:r>
-        <w:r>
-          <w:rPr>
-            <w:rStyle w:val="Hyperlink"/>
-            <w:sz w:val="32"/>
-            <w:szCs w:val="32"/>
-          </w:rPr>
-          <w:t>0%</w:t>
-        </w:r>
-        <w:r>
-          <w:rPr>
-            <w:rStyle w:val="Hyperlink"/>
-            <w:sz w:val="32"/>
-            <w:szCs w:val="32"/>
-          </w:rPr>
-          <w:t>B</w:t>
-        </w:r>
-        <w:r>
-          <w:rPr>
-            <w:rStyle w:val="Hyperlink"/>
-            <w:sz w:val="32"/>
-            <w:szCs w:val="32"/>
-          </w:rPr>
-          <w:t>8%</w:t>
-        </w:r>
-        <w:r>
-          <w:rPr>
-            <w:rStyle w:val="Hyperlink"/>
-            <w:sz w:val="32"/>
-            <w:szCs w:val="32"/>
-          </w:rPr>
-          <w:t>D</w:t>
-        </w:r>
-        <w:r>
-          <w:rPr>
-            <w:rStyle w:val="Hyperlink"/>
-            <w:sz w:val="32"/>
-            <w:szCs w:val="32"/>
-          </w:rPr>
-          <w:t>1%86%</w:t>
-        </w:r>
-        <w:r>
-          <w:rPr>
-            <w:rStyle w:val="Hyperlink"/>
-            <w:sz w:val="32"/>
-            <w:szCs w:val="32"/>
-          </w:rPr>
-          <w:t>D</w:t>
-        </w:r>
-        <w:r>
-          <w:rPr>
-            <w:rStyle w:val="Hyperlink"/>
-            <w:sz w:val="32"/>
-            <w:szCs w:val="32"/>
-          </w:rPr>
-          <w:t>0%</w:t>
-        </w:r>
-        <w:r>
-          <w:rPr>
-            <w:rStyle w:val="Hyperlink"/>
-            <w:sz w:val="32"/>
-            <w:szCs w:val="32"/>
-          </w:rPr>
-          <w:t>B</w:t>
-        </w:r>
-        <w:r>
-          <w:rPr>
-            <w:rStyle w:val="Hyperlink"/>
-            <w:sz w:val="32"/>
-            <w:szCs w:val="32"/>
-          </w:rPr>
-          <w:t>0</w:t>
+            <w:sz w:val="28"/>
+            <w:szCs w:val="28"/>
+          </w:rPr>
+          <w:t>https://jquery.page2page.ru/index.php5/%D0%97%D0%B0%D0%B3%D0%BB%D0%B0%D0%B2%D0%BD%D0%B0%D1%8F_%D1%81%D1%82%D1%80%D0%B0%D0%BD%D0%B8%D1%86%D0%B0</w:t>
         </w:r>
       </w:hyperlink>
     </w:p>
@@ -1082,7 +490,15 @@
           <w:sz w:val="32"/>
           <w:szCs w:val="32"/>
         </w:rPr>
-        <w:t xml:space="preserve">CSS </w:t>
+        <w:t>CSS</w:t>
+      </w:r>
+      <w:r>
+        <w:rPr>
+          <w:sz w:val="32"/>
+          <w:szCs w:val="32"/>
+          <w:lang w:val="ru-RU"/>
+        </w:rPr>
+        <w:t xml:space="preserve"> </w:t>
       </w:r>
       <w:r>
         <w:rPr>
@@ -1118,6 +534,53 @@
         <w:t>javascript</w:t>
       </w:r>
       <w:proofErr w:type="spellEnd"/>
+      <w:r>
+        <w:rPr>
+          <w:sz w:val="32"/>
+          <w:szCs w:val="32"/>
+          <w:lang w:val="ru-RU"/>
+        </w:rPr>
+        <w:t xml:space="preserve"> (</w:t>
+      </w:r>
+      <w:r>
+        <w:rPr>
+          <w:sz w:val="32"/>
+          <w:szCs w:val="32"/>
+        </w:rPr>
+        <w:t>data</w:t>
+      </w:r>
+      <w:r>
+        <w:rPr>
+          <w:sz w:val="32"/>
+          <w:szCs w:val="32"/>
+          <w:lang w:val="ru-RU"/>
+        </w:rPr>
+        <w:t>-</w:t>
+      </w:r>
+      <w:r>
+        <w:rPr>
+          <w:sz w:val="32"/>
+          <w:szCs w:val="32"/>
+          <w:lang w:val="ru-RU"/>
+        </w:rPr>
+        <w:t xml:space="preserve">... </w:t>
+      </w:r>
+      <w:r>
+        <w:rPr>
+          <w:sz w:val="32"/>
+          <w:szCs w:val="32"/>
+          <w:lang w:val="ru-RU"/>
+        </w:rPr>
+        <w:t>обязательный шаблон</w:t>
+      </w:r>
+      <w:r>
+        <w:rPr>
+          <w:sz w:val="32"/>
+          <w:szCs w:val="32"/>
+          <w:lang w:val="ru-RU"/>
+        </w:rPr>
+        <w:t>)</w:t>
+      </w:r>
     </w:p>
     <w:p>
       <w:pPr>

</xml_diff>